<commit_message>
lab2 - English version adapted
</commit_message>
<xml_diff>
--- a/lab_2/Wireshark_DNS.docx
+++ b/lab_2/Wireshark_DNS.docx
@@ -2,285 +2,41 @@
 <file path=word/document.xml><?xml version="1.0" encoding="utf-8"?>
 <w:document xmlns:wpc="http://schemas.microsoft.com/office/word/2010/wordprocessingCanvas" xmlns:cx="http://schemas.microsoft.com/office/drawing/2014/chartex" xmlns:cx1="http://schemas.microsoft.com/office/drawing/2015/9/8/chartex" xmlns:cx2="http://schemas.microsoft.com/office/drawing/2015/10/21/chartex" xmlns:cx3="http://schemas.microsoft.com/office/drawing/2016/5/9/chartex" xmlns:cx4="http://schemas.microsoft.com/office/drawing/2016/5/10/chartex" xmlns:cx5="http://schemas.microsoft.com/office/drawing/2016/5/11/chartex" xmlns:cx6="http://schemas.microsoft.com/office/drawing/2016/5/12/chartex" xmlns:cx7="http://schemas.microsoft.com/office/drawing/2016/5/13/chartex" xmlns:cx8="http://schemas.microsoft.com/office/drawing/2016/5/14/chartex" xmlns:mc="http://schemas.openxmlformats.org/markup-compatibility/2006" xmlns:aink="http://schemas.microsoft.com/office/drawing/2016/ink" xmlns:am3d="http://schemas.microsoft.com/office/drawing/2017/model3d" xmlns:o="urn:schemas-microsoft-com:office:office" xmlns:r="http://schemas.openxmlformats.org/officeDocument/2006/relationships" xmlns:m="http://schemas.openxmlformats.org/officeDocument/2006/math" xmlns:v="urn:schemas-microsoft-com:vml" xmlns:wp14="http://schemas.microsoft.com/office/word/2010/wordprocessingDrawing" xmlns:wp="http://schemas.openxmlformats.org/drawingml/2006/wordprocessingDrawing" xmlns:w10="urn:schemas-microsoft-com:office:word" xmlns:w="http://schemas.openxmlformats.org/wordprocessingml/2006/main" xmlns:w14="http://schemas.microsoft.com/office/word/2010/wordml" xmlns:w15="http://schemas.microsoft.com/office/word/2012/wordml" xmlns:w16cid="http://schemas.microsoft.com/office/word/2016/wordml/cid" xmlns:w16se="http://schemas.microsoft.com/office/word/2015/wordml/symex" xmlns:wpg="http://schemas.microsoft.com/office/word/2010/wordprocessingGroup" xmlns:wpi="http://schemas.microsoft.com/office/word/2010/wordprocessingInk" xmlns:wne="http://schemas.microsoft.com/office/word/2006/wordml" xmlns:wps="http://schemas.microsoft.com/office/word/2010/wordprocessingShape" mc:Ignorable="w14 w15 w16se w16cid wp14">
   <w:body>
-    <w:tbl>
-      <w:tblPr>
-        <w:tblW w:w="0" w:type="auto"/>
-        <w:tblBorders>
-          <w:top w:val="single" w:sz="4" w:space="0" w:color="auto"/>
-          <w:left w:val="single" w:sz="4" w:space="0" w:color="auto"/>
-          <w:bottom w:val="single" w:sz="4" w:space="0" w:color="auto"/>
-          <w:right w:val="single" w:sz="4" w:space="0" w:color="auto"/>
-          <w:insideH w:val="single" w:sz="4" w:space="0" w:color="auto"/>
-          <w:insideV w:val="single" w:sz="4" w:space="0" w:color="auto"/>
-        </w:tblBorders>
-        <w:tblLook w:val="01E0" w:firstRow="1" w:lastRow="1" w:firstColumn="1" w:lastColumn="1" w:noHBand="0" w:noVBand="0"/>
-      </w:tblPr>
-      <w:tblGrid>
-        <w:gridCol w:w="5508"/>
-        <w:gridCol w:w="3348"/>
-      </w:tblGrid>
-      <w:tr>
-        <w:trPr>
-          <w:trHeight w:val="1602"/>
-        </w:trPr>
-        <w:tc>
-          <w:tcPr>
-            <w:tcW w:w="5508" w:type="dxa"/>
-            <w:tcBorders>
-              <w:top w:val="nil"/>
-              <w:left w:val="nil"/>
-              <w:bottom w:val="nil"/>
-              <w:right w:val="nil"/>
-            </w:tcBorders>
-          </w:tcPr>
-          <w:p>
-            <w:pPr>
-              <w:rPr>
-                <w:rFonts w:ascii="Arial" w:hAnsi="Arial" w:cs="Arial"/>
-                <w:color w:val="006300"/>
-                <w:sz w:val="44"/>
-                <w:szCs w:val="48"/>
-              </w:rPr>
-            </w:pPr>
-            <w:bookmarkStart w:id="0" w:name="_GoBack"/>
-            <w:bookmarkEnd w:id="0"/>
-            <w:r>
-              <w:rPr>
-                <w:rFonts w:ascii="Arial" w:hAnsi="Arial" w:cs="Arial"/>
-                <w:color w:val="006300"/>
-                <w:sz w:val="44"/>
-                <w:szCs w:val="48"/>
-              </w:rPr>
-              <w:t xml:space="preserve">Wireshark Lab: </w:t>
-            </w:r>
-            <w:r>
-              <w:rPr>
-                <w:rFonts w:ascii="Arial" w:hAnsi="Arial" w:cs="Arial"/>
-                <w:color w:val="006300"/>
-                <w:sz w:val="44"/>
-                <w:szCs w:val="48"/>
-              </w:rPr>
-              <w:t>DNS</w:t>
-            </w:r>
-            <w:r>
-              <w:rPr>
-                <w:rFonts w:ascii="Arial" w:hAnsi="Arial" w:cs="Arial"/>
-                <w:color w:val="006300"/>
-                <w:sz w:val="32"/>
-                <w:szCs w:val="32"/>
-              </w:rPr>
-              <w:t xml:space="preserve"> v7.0</w:t>
-            </w:r>
-          </w:p>
-          <w:p/>
-          <w:p>
-            <w:r>
-              <w:t xml:space="preserve">Supplement to </w:t>
-            </w:r>
-            <w:r>
-              <w:rPr>
-                <w:i/>
-              </w:rPr>
-              <w:t xml:space="preserve">Computer Networking: A Top-Down Approach, </w:t>
-            </w:r>
-            <w:r>
-              <w:rPr>
-                <w:i/>
-              </w:rPr>
-              <w:t>7</w:t>
-            </w:r>
-            <w:r>
-              <w:rPr>
-                <w:i/>
-                <w:vertAlign w:val="superscript"/>
-              </w:rPr>
-              <w:t>th</w:t>
-            </w:r>
-            <w:r>
-              <w:rPr>
-                <w:i/>
-              </w:rPr>
-              <w:t xml:space="preserve"> ed.</w:t>
-            </w:r>
-            <w:r>
-              <w:rPr>
-                <w:i/>
-              </w:rPr>
-              <w:t>,</w:t>
-            </w:r>
-            <w:r>
-              <w:t xml:space="preserve"> J.F. Kurose and K.W. Ross</w:t>
-            </w:r>
-          </w:p>
-          <w:p/>
-          <w:p>
-            <w:pPr>
-              <w:rPr>
-                <w:i/>
-                <w:sz w:val="20"/>
-                <w:szCs w:val="20"/>
-              </w:rPr>
-            </w:pPr>
-          </w:p>
-          <w:p>
-            <w:pPr>
-              <w:rPr>
-                <w:i/>
-                <w:sz w:val="20"/>
-                <w:szCs w:val="20"/>
-              </w:rPr>
-            </w:pPr>
-          </w:p>
-          <w:p>
-            <w:pPr>
-              <w:rPr>
-                <w:i/>
-                <w:sz w:val="20"/>
-                <w:szCs w:val="20"/>
-              </w:rPr>
-            </w:pPr>
-          </w:p>
-          <w:p>
-            <w:pPr>
-              <w:rPr>
-                <w:i/>
-                <w:sz w:val="20"/>
-                <w:szCs w:val="20"/>
-              </w:rPr>
-            </w:pPr>
-            <w:r>
-              <w:rPr>
-                <w:i/>
-                <w:sz w:val="20"/>
-                <w:szCs w:val="20"/>
-              </w:rPr>
-              <w:t>“Tell me and I forget. Show me and I remember. Involve me and I understand.”</w:t>
-            </w:r>
-            <w:r>
-              <w:rPr>
-                <w:i/>
-                <w:sz w:val="20"/>
-                <w:szCs w:val="20"/>
-              </w:rPr>
-              <w:t xml:space="preserve"> </w:t>
-            </w:r>
-            <w:r>
-              <w:rPr>
-                <w:sz w:val="20"/>
-                <w:szCs w:val="20"/>
-              </w:rPr>
-              <w:t>Chinese proverb</w:t>
-            </w:r>
-          </w:p>
-          <w:p>
-            <w:pPr>
-              <w:jc w:val="center"/>
-            </w:pPr>
-          </w:p>
-          <w:p>
-            <w:pPr>
-              <w:jc w:val="center"/>
-              <w:rPr>
-                <w:sz w:val="20"/>
-                <w:szCs w:val="20"/>
-              </w:rPr>
-            </w:pPr>
-            <w:r>
-              <w:rPr>
-                <w:sz w:val="20"/>
-                <w:szCs w:val="20"/>
-              </w:rPr>
-              <w:t>© 2005-2016</w:t>
-            </w:r>
-            <w:r>
-              <w:rPr>
-                <w:sz w:val="20"/>
-                <w:szCs w:val="20"/>
-              </w:rPr>
-              <w:t>, J.F Kurose and K.W. Ross, All Rights Reserved</w:t>
-            </w:r>
-          </w:p>
-        </w:tc>
-        <w:tc>
-          <w:tcPr>
-            <w:tcW w:w="3348" w:type="dxa"/>
-            <w:tcBorders>
-              <w:top w:val="nil"/>
-              <w:left w:val="nil"/>
-              <w:bottom w:val="nil"/>
-              <w:right w:val="nil"/>
-            </w:tcBorders>
-          </w:tcPr>
-          <w:p>
-            <w:pPr>
-              <w:jc w:val="center"/>
-              <w:rPr>
-                <w:i/>
-                <w:sz w:val="20"/>
-                <w:szCs w:val="20"/>
-              </w:rPr>
-            </w:pPr>
-            <w:r>
-              <w:rPr>
-                <w:rFonts w:ascii="Arial" w:hAnsi="Arial" w:cs="Arial"/>
-                <w:i/>
-                <w:noProof/>
-                <w:sz w:val="28"/>
-                <w:szCs w:val="28"/>
-              </w:rPr>
-              <w:drawing>
-                <wp:inline distT="0" distB="0" distL="0" distR="0">
-                  <wp:extent cx="1752600" cy="2164080"/>
-                  <wp:effectExtent l="0" t="0" r="0" b="0"/>
-                  <wp:docPr id="1" name="图片 1" descr="kurose7e_cover_small"/>
-                  <wp:cNvGraphicFramePr>
-                    <a:graphicFrameLocks xmlns:a="http://schemas.openxmlformats.org/drawingml/2006/main" noChangeAspect="1"/>
-                  </wp:cNvGraphicFramePr>
-                  <a:graphic xmlns:a="http://schemas.openxmlformats.org/drawingml/2006/main">
-                    <a:graphicData uri="http://schemas.openxmlformats.org/drawingml/2006/picture">
-                      <pic:pic xmlns:pic="http://schemas.openxmlformats.org/drawingml/2006/picture">
-                        <pic:nvPicPr>
-                          <pic:cNvPr id="0" name="Picture 1" descr="kurose7e_cover_small"/>
-                          <pic:cNvPicPr>
-                            <a:picLocks noChangeAspect="1" noChangeArrowheads="1"/>
-                          </pic:cNvPicPr>
-                        </pic:nvPicPr>
-                        <pic:blipFill>
-                          <a:blip r:embed="rId7">
-                            <a:extLst>
-                              <a:ext uri="{28A0092B-C50C-407E-A947-70E740481C1C}">
-                                <a14:useLocalDpi xmlns:a14="http://schemas.microsoft.com/office/drawing/2010/main" val="0"/>
-                              </a:ext>
-                            </a:extLst>
-                          </a:blip>
-                          <a:srcRect/>
-                          <a:stretch>
-                            <a:fillRect/>
-                          </a:stretch>
-                        </pic:blipFill>
-                        <pic:spPr bwMode="auto">
-                          <a:xfrm>
-                            <a:off x="0" y="0"/>
-                            <a:ext cx="1752600" cy="2164080"/>
-                          </a:xfrm>
-                          <a:prstGeom prst="rect">
-                            <a:avLst/>
-                          </a:prstGeom>
-                          <a:noFill/>
-                          <a:ln>
-                            <a:noFill/>
-                          </a:ln>
-                        </pic:spPr>
-                      </pic:pic>
-                    </a:graphicData>
-                  </a:graphic>
-                </wp:inline>
-              </w:drawing>
-            </w:r>
-          </w:p>
-        </w:tc>
-      </w:tr>
-    </w:tbl>
+    <w:p>
+      <w:pPr>
+        <w:keepNext/>
+        <w:keepLines/>
+        <w:spacing w:before="340" w:after="330" w:line="578" w:lineRule="auto"/>
+        <w:outlineLvl w:val="0"/>
+        <w:rPr>
+          <w:b/>
+          <w:bCs/>
+          <w:kern w:val="44"/>
+          <w:sz w:val="44"/>
+          <w:szCs w:val="44"/>
+        </w:rPr>
+      </w:pPr>
+      <w:r>
+        <w:rPr>
+          <w:b/>
+          <w:bCs/>
+          <w:kern w:val="44"/>
+          <w:sz w:val="44"/>
+          <w:szCs w:val="44"/>
+        </w:rPr>
+        <w:t xml:space="preserve">Lab 2 </w:t>
+      </w:r>
+      <w:r>
+        <w:rPr>
+          <w:b/>
+          <w:bCs/>
+          <w:kern w:val="44"/>
+          <w:sz w:val="44"/>
+          <w:szCs w:val="44"/>
+        </w:rPr>
+        <w:t>DNS</w:t>
+      </w:r>
+    </w:p>
     <w:p>
       <w:pPr>
         <w:pBdr>
@@ -289,6 +45,31 @@
       </w:pPr>
     </w:p>
     <w:p/>
+    <w:p>
+      <w:r>
+        <w:rPr>
+          <w:rFonts w:hint="eastAsia"/>
+          <w:b/>
+          <w:bCs/>
+          <w:kern w:val="44"/>
+          <w:sz w:val="44"/>
+          <w:szCs w:val="44"/>
+          <w:lang w:eastAsia="zh-CN"/>
+        </w:rPr>
+        <w:t>O</w:t>
+      </w:r>
+      <w:r>
+        <w:rPr>
+          <w:b/>
+          <w:bCs/>
+          <w:kern w:val="44"/>
+          <w:sz w:val="44"/>
+          <w:szCs w:val="44"/>
+          <w:lang w:eastAsia="zh-CN"/>
+        </w:rPr>
+        <w:t>bjectives</w:t>
+      </w:r>
+    </w:p>
     <w:p/>
     <w:p>
       <w:r>
@@ -302,9 +83,13 @@
       </w:r>
       <w:r>
         <w:rPr>
-          <w:rStyle w:val="a5"/>
+          <w:rFonts w:hint="eastAsia"/>
+          <w:lang w:eastAsia="zh-CN"/>
         </w:rPr>
-        <w:footnoteReference w:id="1"/>
+        <w:t>bo</w:t>
+      </w:r>
+      <w:r>
+        <w:t>ok</w:t>
       </w:r>
       <w:r>
         <w:t xml:space="preserve">, the Domain Name System (DNS) translates hostnames to IP addresses, fulfilling a critical role in the Internet infrastructure. In this lab, we’ll take a closer look at the client side of DNS. Recall that the client’s role in the DNS is relatively simple – a client sends a </w:t>
@@ -331,16 +116,60 @@
         <w:t xml:space="preserve"> in the textbook, much can go on “under the covers,” invisible to the DNS clients, as the hierarchical DNS servers communicate with each other to either recursively or iteratively resolve the client’s DNS query.  From the DNS client’s standpoint, however, the protocol is quite simple – a query is formulated to the local DNS server and a response is received from that server.</w:t>
       </w:r>
     </w:p>
+    <w:p>
+      <w:pPr>
+        <w:pBdr>
+          <w:bottom w:val="single" w:sz="6" w:space="1" w:color="auto"/>
+        </w:pBdr>
+      </w:pPr>
+    </w:p>
     <w:p/>
     <w:p>
-      <w:r>
-        <w:t>Before beginning this lab, you’ll probably want to r</w:t>
+      <w:pPr>
+        <w:keepNext/>
+        <w:keepLines/>
+        <w:spacing w:before="340" w:after="330" w:line="578" w:lineRule="auto"/>
+        <w:outlineLvl w:val="0"/>
+        <w:rPr>
+          <w:b/>
+          <w:bCs/>
+          <w:kern w:val="44"/>
+          <w:sz w:val="44"/>
+          <w:szCs w:val="44"/>
+        </w:rPr>
+      </w:pPr>
+      <w:r>
+        <w:rPr>
+          <w:b/>
+          <w:bCs/>
+          <w:kern w:val="44"/>
+          <w:sz w:val="44"/>
+          <w:szCs w:val="44"/>
+        </w:rPr>
+        <w:t>Procedures</w:t>
+      </w:r>
+    </w:p>
+    <w:p>
+      <w:r>
+        <w:t xml:space="preserve">Before beginning this lab, </w:t>
+      </w:r>
+      <w:r>
+        <w:t>please first</w:t>
+      </w:r>
+      <w:r>
+        <w:t xml:space="preserve"> r</w:t>
       </w:r>
       <w:r>
         <w:t>eview DNS by reading Section 2.4</w:t>
       </w:r>
       <w:r>
-        <w:t xml:space="preserve"> of the text.  In particular, you may want to review the material on </w:t>
+        <w:t xml:space="preserve"> of the text</w:t>
+      </w:r>
+      <w:r>
+        <w:t>book</w:t>
+      </w:r>
+      <w:r>
+        <w:t xml:space="preserve">.  In particular, you may want to review the material on </w:t>
       </w:r>
       <w:r>
         <w:rPr>
@@ -395,14 +224,25 @@
           <w:sz w:val="28"/>
           <w:szCs w:val="28"/>
         </w:rPr>
-        <w:t>1. nslookup</w:t>
-      </w:r>
+        <w:t xml:space="preserve">1. </w:t>
+      </w:r>
+      <w:proofErr w:type="spellStart"/>
+      <w:r>
+        <w:rPr>
+          <w:rFonts w:ascii="Arial" w:hAnsi="Arial" w:cs="Arial"/>
+          <w:sz w:val="28"/>
+          <w:szCs w:val="28"/>
+        </w:rPr>
+        <w:t>nslookup</w:t>
+      </w:r>
+      <w:proofErr w:type="spellEnd"/>
     </w:p>
     <w:p/>
     <w:p>
       <w:r>
         <w:t xml:space="preserve">In this lab, we’ll make extensive use of the </w:t>
       </w:r>
+      <w:proofErr w:type="spellStart"/>
       <w:r>
         <w:rPr>
           <w:i/>
@@ -410,9 +250,11 @@
         </w:rPr>
         <w:t>nslookup</w:t>
       </w:r>
+      <w:proofErr w:type="spellEnd"/>
       <w:r>
         <w:t xml:space="preserve"> tool, which is available in most Linux/Unix and Microsoft platforms today. To run </w:t>
       </w:r>
+      <w:proofErr w:type="spellStart"/>
       <w:r>
         <w:rPr>
           <w:i/>
@@ -420,9 +262,11 @@
         </w:rPr>
         <w:t>nslookup</w:t>
       </w:r>
+      <w:proofErr w:type="spellEnd"/>
       <w:r>
         <w:t xml:space="preserve"> in Linux/Unix, you just type the </w:t>
       </w:r>
+      <w:proofErr w:type="spellStart"/>
       <w:r>
         <w:rPr>
           <w:i/>
@@ -430,9 +274,11 @@
         </w:rPr>
         <w:t>nslookup</w:t>
       </w:r>
+      <w:proofErr w:type="spellEnd"/>
       <w:r>
         <w:t xml:space="preserve"> command on the command line. To run it in Windows, open the Command Prompt and run </w:t>
       </w:r>
+      <w:proofErr w:type="spellStart"/>
       <w:r>
         <w:rPr>
           <w:i/>
@@ -440,6 +286,7 @@
         </w:rPr>
         <w:t>nslookup</w:t>
       </w:r>
+      <w:proofErr w:type="spellEnd"/>
       <w:r>
         <w:t xml:space="preserve"> on the command line. </w:t>
       </w:r>
@@ -449,6 +296,7 @@
       <w:r>
         <w:t xml:space="preserve">In it is most basic operation, </w:t>
       </w:r>
+      <w:proofErr w:type="spellStart"/>
       <w:r>
         <w:rPr>
           <w:i/>
@@ -456,21 +304,24 @@
         </w:rPr>
         <w:t>nslookup</w:t>
       </w:r>
+      <w:proofErr w:type="spellEnd"/>
       <w:r>
         <w:t xml:space="preserve"> tool allows the host running the tool to query any specified DNS server for a DNS record. The queried DNS server can be a root DNS server, a top-level-domain DNS server, an authoritative DNS server, or an intermediate DNS server (see the textbook for definitions of these terms). To accomplish this task, </w:t>
       </w:r>
+      <w:proofErr w:type="spellStart"/>
       <w:r>
         <w:rPr>
           <w:i/>
           <w:iCs/>
         </w:rPr>
+        <w:lastRenderedPageBreak/>
         <w:t>nslookup</w:t>
       </w:r>
+      <w:proofErr w:type="spellEnd"/>
       <w:r>
         <w:t xml:space="preserve"> sends a DNS query to the specified DNS server, receives a DNS reply from that same DNS server, and displays the result. </w:t>
       </w:r>
     </w:p>
-    <w:p/>
     <w:p/>
     <w:p>
       <w:r>
@@ -478,10 +329,10 @@
           <w:noProof/>
         </w:rPr>
         <w:drawing>
-          <wp:inline distT="0" distB="0" distL="0" distR="0">
-            <wp:extent cx="5478780" cy="3558540"/>
-            <wp:effectExtent l="0" t="0" r="0" b="0"/>
-            <wp:docPr id="2" name="图片 2"/>
+          <wp:inline distT="0" distB="0" distL="0" distR="0" wp14:anchorId="6FDEB77B" wp14:editId="528A2E16">
+            <wp:extent cx="5486400" cy="6514465"/>
+            <wp:effectExtent l="0" t="0" r="0" b="635"/>
+            <wp:docPr id="1" name="图片 1"/>
             <wp:cNvGraphicFramePr>
               <a:graphicFrameLocks xmlns:a="http://schemas.openxmlformats.org/drawingml/2006/main" noChangeAspect="1"/>
             </wp:cNvGraphicFramePr>
@@ -489,36 +340,23 @@
               <a:graphicData uri="http://schemas.openxmlformats.org/drawingml/2006/picture">
                 <pic:pic xmlns:pic="http://schemas.openxmlformats.org/drawingml/2006/picture">
                   <pic:nvPicPr>
-                    <pic:cNvPr id="0" name="Picture 2"/>
-                    <pic:cNvPicPr>
-                      <a:picLocks noChangeAspect="1" noChangeArrowheads="1"/>
-                    </pic:cNvPicPr>
+                    <pic:cNvPr id="1" name=""/>
+                    <pic:cNvPicPr/>
                   </pic:nvPicPr>
                   <pic:blipFill>
-                    <a:blip r:embed="rId8">
-                      <a:extLst>
-                        <a:ext uri="{28A0092B-C50C-407E-A947-70E740481C1C}">
-                          <a14:useLocalDpi xmlns:a14="http://schemas.microsoft.com/office/drawing/2010/main" val="0"/>
-                        </a:ext>
-                      </a:extLst>
-                    </a:blip>
-                    <a:srcRect/>
+                    <a:blip r:embed="rId8"/>
                     <a:stretch>
                       <a:fillRect/>
                     </a:stretch>
                   </pic:blipFill>
-                  <pic:spPr bwMode="auto">
+                  <pic:spPr>
                     <a:xfrm>
                       <a:off x="0" y="0"/>
-                      <a:ext cx="5478780" cy="3558540"/>
+                      <a:ext cx="5486400" cy="6514465"/>
                     </a:xfrm>
                     <a:prstGeom prst="rect">
                       <a:avLst/>
                     </a:prstGeom>
-                    <a:noFill/>
-                    <a:ln>
-                      <a:noFill/>
-                    </a:ln>
                   </pic:spPr>
                 </pic:pic>
               </a:graphicData>
@@ -528,10 +366,51 @@
       </w:r>
     </w:p>
     <w:p/>
-    <w:p>
-      <w:r>
-        <w:t xml:space="preserve">The above screenshot shows the results of three independent </w:t>
-      </w:r>
+    <w:p/>
+    <w:p>
+      <w:r>
+        <w:t xml:space="preserve">The above screenshot shows the results of </w:t>
+      </w:r>
+      <w:r>
+        <w:t>several</w:t>
+      </w:r>
+      <w:r>
+        <w:t xml:space="preserve"> independent commands (displayed in the Windows Command Prompt). </w:t>
+      </w:r>
+      <w:r>
+        <w:t>The first command</w:t>
+      </w:r>
+      <w:r>
+        <w:t xml:space="preserve"> line</w:t>
+      </w:r>
+      <w:r>
+        <w:t xml:space="preserve"> </w:t>
+      </w:r>
+      <w:proofErr w:type="spellStart"/>
+      <w:r>
+        <w:t>chcp</w:t>
+      </w:r>
+      <w:proofErr w:type="spellEnd"/>
+      <w:r>
+        <w:t xml:space="preserve"> 437 is to change the</w:t>
+      </w:r>
+      <w:r>
+        <w:t xml:space="preserve"> displaying code page of the </w:t>
+      </w:r>
+      <w:r>
+        <w:t xml:space="preserve">Windows Command Prompt to code page 437. This </w:t>
+      </w:r>
+      <w:r>
+        <w:lastRenderedPageBreak/>
+        <w:t xml:space="preserve">command will set the terminal to display results of all input commands in English characters. </w:t>
+      </w:r>
+    </w:p>
+    <w:p/>
+    <w:p>
+      <w:r>
+        <w:t xml:space="preserve">Except the first line, all the other followed commands are </w:t>
+      </w:r>
+      <w:proofErr w:type="spellStart"/>
       <w:r>
         <w:rPr>
           <w:i/>
@@ -539,9 +418,55 @@
         </w:rPr>
         <w:t>nslookup</w:t>
       </w:r>
-      <w:r>
-        <w:t xml:space="preserve"> commands (displayed in the Windows Command Prompt). In this example, the client host is located on the campus of Polytechnic University in Brooklyn, where the default local DNS server is dns-prime.poly.edu. When running </w:t>
-      </w:r>
+      <w:proofErr w:type="spellEnd"/>
+      <w:r>
+        <w:t xml:space="preserve"> commands. </w:t>
+      </w:r>
+      <w:r>
+        <w:t>In this example</w:t>
+      </w:r>
+      <w:r>
+        <w:t xml:space="preserve"> screen shot</w:t>
+      </w:r>
+      <w:r>
+        <w:t xml:space="preserve">, the client host is in </w:t>
+      </w:r>
+      <w:r>
+        <w:t xml:space="preserve">a home network </w:t>
+      </w:r>
+      <w:r>
+        <w:t xml:space="preserve">located </w:t>
+      </w:r>
+      <w:r>
+        <w:t>in Wuhan City</w:t>
+      </w:r>
+      <w:r>
+        <w:t xml:space="preserve">, where the default local DNS server is </w:t>
+      </w:r>
+      <w:r>
+        <w:t xml:space="preserve">of IP address </w:t>
+      </w:r>
+      <w:r>
+        <w:t>192.168.31.1</w:t>
+      </w:r>
+      <w:r>
+        <w:t xml:space="preserve">(with server name </w:t>
+      </w:r>
+      <w:proofErr w:type="spellStart"/>
+      <w:r>
+        <w:t>XiaoQiang</w:t>
+      </w:r>
+      <w:proofErr w:type="spellEnd"/>
+      <w:r>
+        <w:t>)</w:t>
+      </w:r>
+      <w:r>
+        <w:t>, configured by the Xiaomi smart router of the home network</w:t>
+      </w:r>
+      <w:r>
+        <w:t xml:space="preserve">. When running </w:t>
+      </w:r>
+      <w:proofErr w:type="spellStart"/>
       <w:r>
         <w:rPr>
           <w:i/>
@@ -549,9 +474,11 @@
         </w:rPr>
         <w:t>nslookup</w:t>
       </w:r>
+      <w:proofErr w:type="spellEnd"/>
       <w:r>
         <w:t xml:space="preserve">, if no DNS server is specified, then </w:t>
       </w:r>
+      <w:proofErr w:type="spellStart"/>
       <w:r>
         <w:rPr>
           <w:i/>
@@ -559,28 +486,76 @@
         </w:rPr>
         <w:t>nslookup</w:t>
       </w:r>
-      <w:r>
-        <w:t xml:space="preserve"> sends the query to the default DNS server, which in this case is dns-prime.poly.edu. Consider the first command:</w:t>
+      <w:proofErr w:type="spellEnd"/>
+      <w:r>
+        <w:t xml:space="preserve"> sends the query to the default DNS server, which in this case is </w:t>
+      </w:r>
+      <w:proofErr w:type="spellStart"/>
+      <w:r>
+        <w:t>XiaoQiang</w:t>
+      </w:r>
+      <w:proofErr w:type="spellEnd"/>
+      <w:r>
+        <w:t xml:space="preserve">. Consider the </w:t>
+      </w:r>
+      <w:r>
+        <w:t>second</w:t>
+      </w:r>
+      <w:r>
+        <w:t xml:space="preserve"> command:</w:t>
       </w:r>
     </w:p>
     <w:p/>
     <w:p>
       <w:pPr>
-        <w:rPr>
-          <w:rFonts w:ascii="Courier New" w:hAnsi="Courier New"/>
-        </w:rPr>
-      </w:pPr>
-      <w:r>
-        <w:rPr>
-          <w:rFonts w:ascii="Courier New" w:hAnsi="Courier New"/>
-        </w:rPr>
-        <w:t>nslookup www.mit.edu</w:t>
+        <w:pStyle w:val="code"/>
+      </w:pPr>
+      <w:proofErr w:type="spellStart"/>
+      <w:r>
+        <w:t>nslookup</w:t>
+      </w:r>
+      <w:proofErr w:type="spellEnd"/>
+      <w:r>
+        <w:t xml:space="preserve"> www.</w:t>
+      </w:r>
+      <w:r>
+        <w:t>whu</w:t>
+      </w:r>
+      <w:r>
+        <w:t>.edu</w:t>
+      </w:r>
+      <w:r>
+        <w:t>.cn</w:t>
       </w:r>
     </w:p>
     <w:p/>
     <w:p>
       <w:r>
-        <w:t>In words, this command is saying “please send me the IP address for the host www.mit.edu”. As shown in the screenshot, the response from this command provides two pieces of information: (1) the name and IP address of the DNS server that provides the answer; and (2) the answer itself, which is the host name and IP address of www.mit.edu. Although the response came from the local DNS server at Polytechnic University, it is quite possible that this local DNS server iteratively contacted several other DNS servers to get the ans</w:t>
+        <w:t>In words, this command is saying “please send me the IP address for the host www.</w:t>
+      </w:r>
+      <w:r>
+        <w:t>whu</w:t>
+      </w:r>
+      <w:r>
+        <w:t>.edu</w:t>
+      </w:r>
+      <w:r>
+        <w:t>.cn</w:t>
+      </w:r>
+      <w:r>
+        <w:t>”. As shown in the screenshot, the response from this command provides two pieces of information: (1) the name and IP address of the DNS server that provides the answer; and (2) the answer itself, which is the host name and IP address of www.</w:t>
+      </w:r>
+      <w:r>
+        <w:t>whu</w:t>
+      </w:r>
+      <w:r>
+        <w:t>.edu</w:t>
+      </w:r>
+      <w:r>
+        <w:t>.cn</w:t>
+      </w:r>
+      <w:r>
+        <w:t>. Although the response came from the local DNS server, it is quite possible that this local DNS server iteratively contacted several other DNS servers to get the ans</w:t>
       </w:r>
       <w:r>
         <w:t>wer, as described in Section 2.4</w:t>
@@ -592,28 +567,47 @@
     <w:p/>
     <w:p>
       <w:r>
-        <w:t>Now consider the second command:</w:t>
+        <w:t xml:space="preserve">Now consider the </w:t>
+      </w:r>
+      <w:r>
+        <w:t>third</w:t>
+      </w:r>
+      <w:r>
+        <w:t xml:space="preserve"> command:</w:t>
       </w:r>
     </w:p>
     <w:p/>
     <w:p>
       <w:pPr>
-        <w:rPr>
-          <w:rFonts w:ascii="Courier New" w:hAnsi="Courier New"/>
-        </w:rPr>
-      </w:pPr>
-      <w:r>
-        <w:rPr>
-          <w:rFonts w:ascii="Courier New" w:hAnsi="Courier New"/>
-        </w:rPr>
-        <w:t>nslookup –type=NS mit.edu</w:t>
+        <w:pStyle w:val="code"/>
+      </w:pPr>
+      <w:proofErr w:type="spellStart"/>
+      <w:r>
+        <w:t>nslookup</w:t>
+      </w:r>
+      <w:proofErr w:type="spellEnd"/>
+      <w:r>
+        <w:t xml:space="preserve"> –type=NS </w:t>
+      </w:r>
+      <w:r>
+        <w:t>stanford</w:t>
+      </w:r>
+      <w:r>
+        <w:t>.edu</w:t>
       </w:r>
     </w:p>
     <w:p/>
     <w:p>
       <w:r>
-        <w:t xml:space="preserve">In this example, we have provided the option “-type=NS” and the domain “mit.edu”. This causes </w:t>
-      </w:r>
+        <w:t>In this example, we have provided the option “-type=NS” and the domain “</w:t>
+      </w:r>
+      <w:r>
+        <w:t>stanford</w:t>
+      </w:r>
+      <w:r>
+        <w:t xml:space="preserve">.edu”. This causes </w:t>
+      </w:r>
+      <w:proofErr w:type="spellStart"/>
       <w:r>
         <w:rPr>
           <w:i/>
@@ -621,13 +615,17 @@
         </w:rPr>
         <w:t>nslookup</w:t>
       </w:r>
-      <w:r>
-        <w:t xml:space="preserve"> to send a query for a type-NS record to the default local DNS server. In </w:t>
-      </w:r>
-      <w:r>
-        <w:lastRenderedPageBreak/>
-        <w:t xml:space="preserve">words, the query is saying, “please send me the host names of the authoritative DNS for mit.edu”. (When the –type option is not used, </w:t>
-      </w:r>
+      <w:proofErr w:type="spellEnd"/>
+      <w:r>
+        <w:t xml:space="preserve"> to send a query for a type-NS record to the default local DNS server. In words, the query is saying, “please send me the host names of the authoritative DNS for </w:t>
+      </w:r>
+      <w:r>
+        <w:t>stanford</w:t>
+      </w:r>
+      <w:r>
+        <w:t xml:space="preserve">.edu”. (When the –type option is not used, </w:t>
+      </w:r>
+      <w:proofErr w:type="spellStart"/>
       <w:r>
         <w:rPr>
           <w:i/>
@@ -635,9 +633,53 @@
         </w:rPr>
         <w:t>nslookup</w:t>
       </w:r>
-      <w:r>
-        <w:t xml:space="preserve"> uses the default, which is to query for type A records.) The answer, displayed in the above screenshot, first indicates the DNS server that is providing the answer (which is the default local DNS server) along with three MIT nameservers. Each of these servers is indeed an authoritative DNS server for the hosts on the MIT campus. However, </w:t>
-      </w:r>
+      <w:proofErr w:type="spellEnd"/>
+      <w:r>
+        <w:t xml:space="preserve"> uses the default, which is to query for type A records.) The answer, displayed in the above screenshot, first indicates the DNS server that is providing the answer (which is the default local DNS server) along with </w:t>
+      </w:r>
+      <w:r>
+        <w:t>six</w:t>
+      </w:r>
+      <w:r>
+        <w:t xml:space="preserve"> </w:t>
+      </w:r>
+      <w:r>
+        <w:t>Stanford</w:t>
+      </w:r>
+      <w:r>
+        <w:t xml:space="preserve"> nameservers. Each of these servers is indeed an authoritative DNS server for the hosts on the </w:t>
+      </w:r>
+      <w:r>
+        <w:t>Stanford</w:t>
+      </w:r>
+      <w:r>
+        <w:t xml:space="preserve"> campus</w:t>
+      </w:r>
+      <w:r>
+        <w:t>, three of the</w:t>
+      </w:r>
+      <w:r>
+        <w:t>se</w:t>
+      </w:r>
+      <w:r>
+        <w:t xml:space="preserve"> six servers </w:t>
+      </w:r>
+      <w:r>
+        <w:t xml:space="preserve">use </w:t>
+      </w:r>
+      <w:r>
+        <w:t>dynamic DNS hosting service</w:t>
+      </w:r>
+      <w:r>
+        <w:t xml:space="preserve"> provided by </w:t>
+      </w:r>
+      <w:r>
+        <w:t>dnsmadeeasy.com</w:t>
+      </w:r>
+      <w:r>
+        <w:t xml:space="preserve">. However, </w:t>
+      </w:r>
+      <w:proofErr w:type="spellStart"/>
       <w:r>
         <w:rPr>
           <w:i/>
@@ -645,9 +687,23 @@
         </w:rPr>
         <w:t>nslookup</w:t>
       </w:r>
-      <w:r>
-        <w:t xml:space="preserve"> also indicates that the answer is “non-authoritative,” meaning that this answer came from the cache of some server rather than from an authoritative MIT DNS server. Finally, the answer also includes the IP addresses of the authoritative DNS servers at MIT. (Even though the type-NS query generated by </w:t>
-      </w:r>
+      <w:proofErr w:type="spellEnd"/>
+      <w:r>
+        <w:t xml:space="preserve"> also indicates that the answer is “non-authoritative,” meaning that this answer came from the cache of some server rather than from an authoritative </w:t>
+      </w:r>
+      <w:r>
+        <w:t>Stanford</w:t>
+      </w:r>
+      <w:r>
+        <w:t xml:space="preserve"> DNS server. Finally, the answer also includes the IP addresses of the authoritative DNS servers at </w:t>
+      </w:r>
+      <w:r>
+        <w:t>Stanford</w:t>
+      </w:r>
+      <w:r>
+        <w:t xml:space="preserve">. (Even though the type-NS query generated by </w:t>
+      </w:r>
+      <w:proofErr w:type="spellStart"/>
       <w:r>
         <w:rPr>
           <w:i/>
@@ -655,9 +711,11 @@
         </w:rPr>
         <w:t>nslookup</w:t>
       </w:r>
+      <w:proofErr w:type="spellEnd"/>
       <w:r>
         <w:t xml:space="preserve"> did not explicitly ask for the IP addresses, the local DNS server returned these “for free” and </w:t>
       </w:r>
+      <w:proofErr w:type="spellStart"/>
       <w:r>
         <w:rPr>
           <w:i/>
@@ -665,6 +723,7 @@
         </w:rPr>
         <w:t>nslookup</w:t>
       </w:r>
+      <w:proofErr w:type="spellEnd"/>
       <w:r>
         <w:t xml:space="preserve"> displays the result.)</w:t>
       </w:r>
@@ -672,27 +731,72 @@
     <w:p/>
     <w:p>
       <w:r>
-        <w:t>Now finally consider the third command:</w:t>
+        <w:t xml:space="preserve">Now finally consider the </w:t>
+      </w:r>
+      <w:r>
+        <w:t>fourth</w:t>
+      </w:r>
+      <w:r>
+        <w:t xml:space="preserve"> command:</w:t>
       </w:r>
     </w:p>
     <w:p/>
     <w:p>
       <w:pPr>
-        <w:rPr>
-          <w:rFonts w:ascii="Courier New" w:hAnsi="Courier New" w:cs="Courier New"/>
-        </w:rPr>
-      </w:pPr>
-      <w:r>
-        <w:rPr>
-          <w:rFonts w:ascii="Courier New" w:hAnsi="Courier New" w:cs="Courier New"/>
-        </w:rPr>
-        <w:t>nslookup www.aiit.or.kr bitsy.mit.edu</w:t>
-      </w:r>
+        <w:pStyle w:val="code"/>
+      </w:pPr>
+      <w:proofErr w:type="spellStart"/>
+      <w:r>
+        <w:t>nslookup</w:t>
+      </w:r>
+      <w:proofErr w:type="spellEnd"/>
+      <w:r>
+        <w:t xml:space="preserve"> </w:t>
+      </w:r>
+      <w:r>
+        <w:t xml:space="preserve">cs.stanford.edu </w:t>
+      </w:r>
+      <w:bookmarkStart w:id="0" w:name="_Hlk36475320"/>
+      <w:r>
+        <w:t>argus.stanford.edu</w:t>
+      </w:r>
+      <w:bookmarkEnd w:id="0"/>
     </w:p>
     <w:p/>
     <w:p>
       <w:r>
-        <w:t xml:space="preserve">In this example, we indicate that we want to the query sent to the DNS server bitsy.mit.edu rather than to the default DNS server (dns-prime.poly.edu). Thus, the query and reply transaction takes place directly between our querying host and bitsy.mit.edu. In this example, the DNS server bitsy.mit.edu provides the IP address of the host www.aiit.or.kr, which is a web server at the Advanced Institute of Information Technology (in Korea). </w:t>
+        <w:t xml:space="preserve">In this example, we indicate that we want to the query sent to the DNS server </w:t>
+      </w:r>
+      <w:r>
+        <w:t>argus.stanford.edu</w:t>
+      </w:r>
+      <w:r>
+        <w:t xml:space="preserve"> rather than to the default DNS server. Thus, the query and reply </w:t>
+      </w:r>
+      <w:r>
+        <w:lastRenderedPageBreak/>
+        <w:t xml:space="preserve">transaction takes place directly between our querying host and </w:t>
+      </w:r>
+      <w:r>
+        <w:t>argus.stanford.edu</w:t>
+      </w:r>
+      <w:r>
+        <w:t xml:space="preserve">. In this example, the DNS server </w:t>
+      </w:r>
+      <w:r>
+        <w:t>argus.stanford.edu</w:t>
+      </w:r>
+      <w:r>
+        <w:t xml:space="preserve"> provides the IP address of the host </w:t>
+      </w:r>
+      <w:r>
+        <w:t>cs</w:t>
+      </w:r>
+      <w:r>
+        <w:t>.stanford.edu</w:t>
+      </w:r>
+      <w:r>
+        <w:t xml:space="preserve">. </w:t>
       </w:r>
     </w:p>
     <w:p/>
@@ -700,6 +804,7 @@
       <w:r>
         <w:t xml:space="preserve">Now that we have gone through a few illustrative examples, you are perhaps wondering about the general syntax of </w:t>
       </w:r>
+      <w:proofErr w:type="spellStart"/>
       <w:r>
         <w:rPr>
           <w:i/>
@@ -707,6 +812,7 @@
         </w:rPr>
         <w:t>nslookup</w:t>
       </w:r>
+      <w:proofErr w:type="spellEnd"/>
       <w:r>
         <w:t xml:space="preserve"> commands. The syntax is:</w:t>
       </w:r>
@@ -714,15 +820,23 @@
     <w:p/>
     <w:p>
       <w:pPr>
-        <w:rPr>
-          <w:rFonts w:ascii="Courier New" w:hAnsi="Courier New" w:cs="Courier New"/>
-        </w:rPr>
-      </w:pPr>
-      <w:r>
-        <w:rPr>
-          <w:rFonts w:ascii="Courier New" w:hAnsi="Courier New" w:cs="Courier New"/>
-        </w:rPr>
-        <w:t>nslookup –option1 –option2 host-to-find dns-server</w:t>
+        <w:pStyle w:val="code"/>
+      </w:pPr>
+      <w:proofErr w:type="spellStart"/>
+      <w:r>
+        <w:t>nslookup</w:t>
+      </w:r>
+      <w:proofErr w:type="spellEnd"/>
+      <w:r>
+        <w:t xml:space="preserve"> –option1 –option2 host-to-find </w:t>
+      </w:r>
+      <w:proofErr w:type="spellStart"/>
+      <w:r>
+        <w:t>dns</w:t>
+      </w:r>
+      <w:proofErr w:type="spellEnd"/>
+      <w:r>
+        <w:t>-server</w:t>
       </w:r>
     </w:p>
     <w:p/>
@@ -730,6 +844,7 @@
       <w:r>
         <w:t xml:space="preserve">In general, </w:t>
       </w:r>
+      <w:proofErr w:type="spellStart"/>
       <w:r>
         <w:rPr>
           <w:i/>
@@ -737,8 +852,17 @@
         </w:rPr>
         <w:t>nslookup</w:t>
       </w:r>
-      <w:r>
-        <w:t xml:space="preserve"> can be run with zero, one, two or more options. And as we have seen in the above examples, the dns-server is optional as well; if it is not supplied, the query is sent to the default local DNS server. </w:t>
+      <w:proofErr w:type="spellEnd"/>
+      <w:r>
+        <w:t xml:space="preserve"> can be run with zero, one, two or more options. And as we have seen in the above examples, the </w:t>
+      </w:r>
+      <w:proofErr w:type="spellStart"/>
+      <w:r>
+        <w:t>dns</w:t>
+      </w:r>
+      <w:proofErr w:type="spellEnd"/>
+      <w:r>
+        <w:t xml:space="preserve">-server is optional as well; if it is not supplied, the query is sent to the default local DNS server. </w:t>
       </w:r>
     </w:p>
     <w:p/>
@@ -746,6 +870,7 @@
       <w:r>
         <w:t xml:space="preserve">Now that we have provided an overview of </w:t>
       </w:r>
+      <w:proofErr w:type="spellStart"/>
       <w:r>
         <w:rPr>
           <w:i/>
@@ -753,6 +878,7 @@
         </w:rPr>
         <w:t>nslookup</w:t>
       </w:r>
+      <w:proofErr w:type="spellEnd"/>
       <w:r>
         <w:t>, it is time for you to test drive it yourself. Do the following (and write down the results):</w:t>
       </w:r>
@@ -768,6 +894,7 @@
       <w:r>
         <w:t xml:space="preserve">Run </w:t>
       </w:r>
+      <w:proofErr w:type="spellStart"/>
       <w:r>
         <w:rPr>
           <w:i/>
@@ -775,8 +902,15 @@
         </w:rPr>
         <w:t>nslookup</w:t>
       </w:r>
-      <w:r>
-        <w:t xml:space="preserve"> to obtain the IP address of a Web server in Asia. </w:t>
+      <w:proofErr w:type="spellEnd"/>
+      <w:r>
+        <w:t xml:space="preserve"> to obtain the IP address of a Web server in </w:t>
+      </w:r>
+      <w:r>
+        <w:t>China</w:t>
+      </w:r>
+      <w:r>
+        <w:t xml:space="preserve">. </w:t>
       </w:r>
       <w:r>
         <w:t>What is the IP address of that server?</w:t>
@@ -792,6 +926,7 @@
       <w:r>
         <w:t xml:space="preserve">Run </w:t>
       </w:r>
+      <w:proofErr w:type="spellStart"/>
       <w:r>
         <w:rPr>
           <w:i/>
@@ -799,6 +934,7 @@
         </w:rPr>
         <w:t>nslookup</w:t>
       </w:r>
+      <w:proofErr w:type="spellEnd"/>
       <w:r>
         <w:t xml:space="preserve"> to determine the authoritative DNS servers for a university in Europe.</w:t>
       </w:r>
@@ -813,6 +949,7 @@
       <w:r>
         <w:t xml:space="preserve">Run </w:t>
       </w:r>
+      <w:proofErr w:type="spellStart"/>
       <w:r>
         <w:rPr>
           <w:i/>
@@ -820,6 +957,7 @@
         </w:rPr>
         <w:t>nslookup</w:t>
       </w:r>
+      <w:proofErr w:type="spellEnd"/>
       <w:r>
         <w:t xml:space="preserve"> so that one of the DNS servers obtained in Question 2 is queried for the mail servers for Yahoo! mail. </w:t>
       </w:r>
@@ -880,7 +1018,6 @@
           <w:i/>
           <w:iCs/>
         </w:rPr>
-        <w:lastRenderedPageBreak/>
         <w:t>ipconfig</w:t>
       </w:r>
       <w:r>
@@ -910,15 +1047,16 @@
     <w:p/>
     <w:p>
       <w:pPr>
-        <w:rPr>
-          <w:rFonts w:ascii="Courier New" w:hAnsi="Courier New"/>
-        </w:rPr>
-      </w:pPr>
-      <w:r>
-        <w:rPr>
-          <w:rFonts w:ascii="Courier New" w:hAnsi="Courier New"/>
-        </w:rPr>
-        <w:t>ipconfig \all</w:t>
+        <w:pStyle w:val="code"/>
+      </w:pPr>
+      <w:r>
+        <w:t xml:space="preserve">ipconfig </w:t>
+      </w:r>
+      <w:r>
+        <w:t>/</w:t>
+      </w:r>
+      <w:r>
+        <w:t>all</w:t>
       </w:r>
     </w:p>
     <w:p/>
@@ -927,18 +1065,18 @@
         <w:t>into the Command Prompt, as shown in the following screenshot.</w:t>
       </w:r>
     </w:p>
-    <w:p/>
     <w:p/>
     <w:p>
       <w:r>
         <w:rPr>
           <w:noProof/>
         </w:rPr>
+        <w:lastRenderedPageBreak/>
         <w:drawing>
-          <wp:inline distT="0" distB="0" distL="0" distR="0">
-            <wp:extent cx="5478780" cy="3459480"/>
+          <wp:inline distT="0" distB="0" distL="0" distR="0" wp14:anchorId="5884272D" wp14:editId="151414C0">
+            <wp:extent cx="5486400" cy="6595110"/>
             <wp:effectExtent l="0" t="0" r="0" b="0"/>
-            <wp:docPr id="3" name="图片 3"/>
+            <wp:docPr id="5" name="图片 5"/>
             <wp:cNvGraphicFramePr>
               <a:graphicFrameLocks xmlns:a="http://schemas.openxmlformats.org/drawingml/2006/main" noChangeAspect="1"/>
             </wp:cNvGraphicFramePr>
@@ -946,36 +1084,23 @@
               <a:graphicData uri="http://schemas.openxmlformats.org/drawingml/2006/picture">
                 <pic:pic xmlns:pic="http://schemas.openxmlformats.org/drawingml/2006/picture">
                   <pic:nvPicPr>
-                    <pic:cNvPr id="0" name="Picture 3"/>
-                    <pic:cNvPicPr>
-                      <a:picLocks noChangeAspect="1" noChangeArrowheads="1"/>
-                    </pic:cNvPicPr>
+                    <pic:cNvPr id="1" name=""/>
+                    <pic:cNvPicPr/>
                   </pic:nvPicPr>
                   <pic:blipFill>
-                    <a:blip r:embed="rId9">
-                      <a:extLst>
-                        <a:ext uri="{28A0092B-C50C-407E-A947-70E740481C1C}">
-                          <a14:useLocalDpi xmlns:a14="http://schemas.microsoft.com/office/drawing/2010/main" val="0"/>
-                        </a:ext>
-                      </a:extLst>
-                    </a:blip>
-                    <a:srcRect/>
+                    <a:blip r:embed="rId9"/>
                     <a:stretch>
                       <a:fillRect/>
                     </a:stretch>
                   </pic:blipFill>
-                  <pic:spPr bwMode="auto">
+                  <pic:spPr>
                     <a:xfrm>
                       <a:off x="0" y="0"/>
-                      <a:ext cx="5478780" cy="3459480"/>
+                      <a:ext cx="5486400" cy="6595110"/>
                     </a:xfrm>
                     <a:prstGeom prst="rect">
                       <a:avLst/>
                     </a:prstGeom>
-                    <a:noFill/>
-                    <a:ln>
-                      <a:noFill/>
-                    </a:ln>
                   </pic:spPr>
                 </pic:pic>
               </a:graphicData>
@@ -985,7 +1110,6 @@
       </w:r>
     </w:p>
     <w:p/>
-    <w:p/>
     <w:p>
       <w:r>
         <w:rPr>
@@ -1001,11 +1125,16 @@
     <w:p/>
     <w:p>
       <w:pPr>
-        <w:pStyle w:val="HTML"/>
-      </w:pPr>
-      <w:r>
-        <w:t>ipconfig /displaydns</w:t>
-      </w:r>
+        <w:pStyle w:val="code"/>
+      </w:pPr>
+      <w:r>
+        <w:t>ipconfig /</w:t>
+      </w:r>
+      <w:proofErr w:type="spellStart"/>
+      <w:r>
+        <w:t>displaydns</w:t>
+      </w:r>
+      <w:proofErr w:type="spellEnd"/>
     </w:p>
     <w:p>
       <w:pPr>
@@ -1017,11 +1146,17 @@
     </w:p>
     <w:p>
       <w:pPr>
-        <w:pStyle w:val="HTML"/>
-      </w:pPr>
-      <w:r>
-        <w:t>ipconfig /flushdns</w:t>
-      </w:r>
+        <w:pStyle w:val="code"/>
+      </w:pPr>
+      <w:r>
+        <w:lastRenderedPageBreak/>
+        <w:t>ipconfig /</w:t>
+      </w:r>
+      <w:proofErr w:type="spellStart"/>
+      <w:r>
+        <w:t>flushdns</w:t>
+      </w:r>
+      <w:proofErr w:type="spellEnd"/>
     </w:p>
     <w:p>
       <w:pPr>
@@ -1033,39 +1168,24 @@
     </w:p>
     <w:p>
       <w:pPr>
-        <w:pStyle w:val="1"/>
+        <w:pStyle w:val="a8"/>
+      </w:pPr>
+      <w:r>
         <w:rPr>
-          <w:b w:val="0"/>
-          <w:bCs w:val="0"/>
-          <w:kern w:val="0"/>
+          <w:rFonts w:ascii="Arial" w:hAnsi="Arial" w:cs="Arial"/>
           <w:sz w:val="28"/>
+          <w:szCs w:val="28"/>
         </w:rPr>
-      </w:pPr>
-      <w:r>
-        <w:rPr>
-          <w:b w:val="0"/>
-          <w:bCs w:val="0"/>
-          <w:kern w:val="0"/>
-          <w:sz w:val="28"/>
-        </w:rPr>
-        <w:br w:type="page"/>
-      </w:r>
-      <w:r>
-        <w:rPr>
-          <w:b w:val="0"/>
-          <w:bCs w:val="0"/>
-          <w:kern w:val="0"/>
-          <w:sz w:val="28"/>
-        </w:rPr>
-        <w:lastRenderedPageBreak/>
         <w:t>3. Tracing DNS with Wireshark</w:t>
       </w:r>
     </w:p>
-    <w:p/>
-    <w:p>
+    <w:p>
+      <w:bookmarkStart w:id="1" w:name="_GoBack"/>
+      <w:bookmarkEnd w:id="1"/>
       <w:r>
         <w:t xml:space="preserve">Now that we are familiar with </w:t>
       </w:r>
+      <w:proofErr w:type="spellStart"/>
       <w:r>
         <w:rPr>
           <w:i/>
@@ -1073,6 +1193,7 @@
         </w:rPr>
         <w:t>nslookup</w:t>
       </w:r>
+      <w:proofErr w:type="spellEnd"/>
       <w:r>
         <w:t xml:space="preserve"> and </w:t>
       </w:r>
@@ -1117,7 +1238,10 @@
         </w:numPr>
       </w:pPr>
       <w:r>
-        <w:t>Open your browser and empty your browser cache. (With Internet Explorer, go to Tools menu and select Internet Options; then in the General tab select Delete Files.)</w:t>
+        <w:t>Open your browser and empty your browser cache</w:t>
+      </w:r>
+      <w:r>
+        <w:t>.</w:t>
       </w:r>
     </w:p>
     <w:p>
@@ -1128,7 +1252,33 @@
         </w:numPr>
       </w:pPr>
       <w:r>
-        <w:t xml:space="preserve">Open Wireshark and enter “ip.addr == your_IP_address” into the filter, where you obtain your_IP_address with ipconfig. This filter removes all packets that neither originate nor are destined to your host. </w:t>
+        <w:t>Open Wireshark and enter “</w:t>
+      </w:r>
+      <w:proofErr w:type="spellStart"/>
+      <w:proofErr w:type="gramStart"/>
+      <w:r>
+        <w:t>ip.addr</w:t>
+      </w:r>
+      <w:proofErr w:type="spellEnd"/>
+      <w:proofErr w:type="gramEnd"/>
+      <w:r>
+        <w:t xml:space="preserve"> == </w:t>
+      </w:r>
+      <w:proofErr w:type="spellStart"/>
+      <w:r>
+        <w:t>your_IP_address</w:t>
+      </w:r>
+      <w:proofErr w:type="spellEnd"/>
+      <w:r>
+        <w:t xml:space="preserve">” into the filter, where you obtain </w:t>
+      </w:r>
+      <w:proofErr w:type="spellStart"/>
+      <w:r>
+        <w:t>your_IP_address</w:t>
+      </w:r>
+      <w:proofErr w:type="spellEnd"/>
+      <w:r>
+        <w:t xml:space="preserve"> with ipconfig. This filter removes all packets that neither originate nor are destined to your host. </w:t>
       </w:r>
     </w:p>
     <w:p>
@@ -1167,25 +1317,13 @@
     <w:p/>
     <w:p>
       <w:r>
-        <w:t>If you are unable to run Wireshark on a live network connection, you can download a packet trace file that was captured while following the steps above on one of the author’s computers</w:t>
+        <w:t>Answer the following questions. Whenever possible, when answering a question below, you should hand in a printout of the packet(s) within the trace that you used to answer the question asked.  Annotate the printout</w:t>
       </w:r>
       <w:r>
         <w:rPr>
           <w:rStyle w:val="a5"/>
         </w:rPr>
-        <w:footnoteReference w:id="2"/>
-      </w:r>
-      <w:r>
-        <w:t xml:space="preserve">. </w:t>
-      </w:r>
-      <w:r>
-        <w:t xml:space="preserve"> Answer the following questions. Whenever possible, when answering a question below, you should hand in a printout of the packet(s) within the trace that you used to answer the question asked.  Annotate the printout</w:t>
-      </w:r>
-      <w:r>
-        <w:rPr>
-          <w:rStyle w:val="a5"/>
-        </w:rPr>
-        <w:footnoteReference w:id="3"/>
+        <w:footnoteReference w:id="1"/>
       </w:r>
       <w:r>
         <w:t xml:space="preserve"> to explain your answer. To print a packet, use </w:t>
@@ -1219,7 +1357,6 @@
       </w:r>
     </w:p>
     <w:p/>
-    <w:p/>
     <w:p>
       <w:pPr>
         <w:numPr>
@@ -1228,7 +1365,13 @@
         </w:numPr>
       </w:pPr>
       <w:r>
-        <w:t xml:space="preserve">Locate the DNS query and response messages. Are then sent over UDP or TCP? </w:t>
+        <w:t>Locate the DNS query and response messages. Are the</w:t>
+      </w:r>
+      <w:r>
+        <w:t>y</w:t>
+      </w:r>
+      <w:r>
+        <w:t xml:space="preserve"> sent over UDP or TCP? </w:t>
       </w:r>
     </w:p>
     <w:p>
@@ -1283,8 +1426,13 @@
         </w:numPr>
       </w:pPr>
       <w:r>
-        <w:lastRenderedPageBreak/>
-        <w:t>Consider the subsequent TCP SYN packet sent by your host. Does the destination  IP address of the SYN packet correspond to any of the IP addresses provided in the DNS response message?</w:t>
+        <w:t xml:space="preserve">Consider the subsequent TCP SYN packet sent by your host. Does the </w:t>
+      </w:r>
+      <w:r>
+        <w:t>destination IP</w:t>
+      </w:r>
+      <w:r>
+        <w:t xml:space="preserve"> address of the SYN packet correspond to any of the IP addresses provided in the DNS response message?</w:t>
       </w:r>
     </w:p>
     <w:p>
@@ -1303,6 +1451,7 @@
       <w:r>
         <w:t xml:space="preserve">Now let’s play with </w:t>
       </w:r>
+      <w:proofErr w:type="spellStart"/>
       <w:r>
         <w:rPr>
           <w:i/>
@@ -1310,12 +1459,7 @@
         </w:rPr>
         <w:t>nslookup</w:t>
       </w:r>
-      <w:r>
-        <w:rPr>
-          <w:rStyle w:val="a5"/>
-        </w:rPr>
-        <w:footnoteReference w:id="4"/>
-      </w:r>
+      <w:proofErr w:type="spellEnd"/>
       <w:r>
         <w:t xml:space="preserve">. </w:t>
       </w:r>
@@ -1329,6 +1473,7 @@
         </w:numPr>
       </w:pPr>
       <w:r>
+        <w:lastRenderedPageBreak/>
         <w:t xml:space="preserve">Start packet capture. </w:t>
       </w:r>
     </w:p>
@@ -1340,8 +1485,17 @@
         </w:numPr>
       </w:pPr>
       <w:r>
-        <w:t xml:space="preserve">Do an </w:t>
-      </w:r>
+        <w:t xml:space="preserve">Do </w:t>
+      </w:r>
+      <w:proofErr w:type="gramStart"/>
+      <w:r>
+        <w:t>an</w:t>
+      </w:r>
+      <w:proofErr w:type="gramEnd"/>
+      <w:r>
+        <w:t xml:space="preserve"> </w:t>
+      </w:r>
+      <w:proofErr w:type="spellStart"/>
       <w:r>
         <w:rPr>
           <w:i/>
@@ -1349,8 +1503,15 @@
         </w:rPr>
         <w:t>nslookup</w:t>
       </w:r>
-      <w:r>
-        <w:t xml:space="preserve"> on www.mit.edu</w:t>
+      <w:proofErr w:type="spellEnd"/>
+      <w:r>
+        <w:t xml:space="preserve"> on www.</w:t>
+      </w:r>
+      <w:r>
+        <w:t>stanford</w:t>
+      </w:r>
+      <w:r>
+        <w:t>.edu</w:t>
       </w:r>
     </w:p>
     <w:p>
@@ -1441,6 +1602,7 @@
       <w:r>
         <w:t xml:space="preserve">We see from the above screenshot that </w:t>
       </w:r>
+      <w:proofErr w:type="spellStart"/>
       <w:r>
         <w:rPr>
           <w:i/>
@@ -1448,9 +1610,11 @@
         </w:rPr>
         <w:t>nslookup</w:t>
       </w:r>
+      <w:proofErr w:type="spellEnd"/>
       <w:r>
         <w:t xml:space="preserve"> actually sent three DNS queries and received three DNS responses. For the purpose of this assignment, in answering the following questions, ignore the first two sets of queries/responses, as they are specific to </w:t>
       </w:r>
+      <w:proofErr w:type="spellStart"/>
       <w:r>
         <w:rPr>
           <w:i/>
@@ -1458,6 +1622,7 @@
         </w:rPr>
         <w:t>nslookup</w:t>
       </w:r>
+      <w:proofErr w:type="spellEnd"/>
       <w:r>
         <w:t xml:space="preserve"> and are not normally generated by standard Internet applications. You should instead focus on the last query and response messages.</w:t>
       </w:r>
@@ -1530,36 +1695,30 @@
     <w:p/>
     <w:p>
       <w:pPr>
+        <w:pStyle w:val="code"/>
+      </w:pPr>
+      <w:proofErr w:type="spellStart"/>
+      <w:r>
+        <w:t>nslookup</w:t>
+      </w:r>
+      <w:proofErr w:type="spellEnd"/>
+      <w:r>
+        <w:t xml:space="preserve"> –type=NS </w:t>
+      </w:r>
+      <w:r>
+        <w:t>stanford.edu</w:t>
+      </w:r>
+    </w:p>
+    <w:p>
+      <w:pPr>
         <w:rPr>
           <w:rFonts w:ascii="Courier New" w:hAnsi="Courier New"/>
         </w:rPr>
       </w:pPr>
-      <w:r>
-        <w:rPr>
-          <w:rFonts w:ascii="Courier New" w:hAnsi="Courier New"/>
-        </w:rPr>
-        <w:t>nslookup –type=NS mit.edu</w:t>
-      </w:r>
-    </w:p>
-    <w:p>
-      <w:pPr>
-        <w:rPr>
-          <w:rFonts w:ascii="Courier New" w:hAnsi="Courier New"/>
-        </w:rPr>
-      </w:pPr>
-    </w:p>
-    <w:p>
-      <w:r>
-        <w:t>Answer the following questions</w:t>
-      </w:r>
-      <w:r>
-        <w:rPr>
-          <w:rStyle w:val="a5"/>
-        </w:rPr>
-        <w:footnoteReference w:id="5"/>
-      </w:r>
-      <w:r>
-        <w:t xml:space="preserve"> :</w:t>
+    </w:p>
+    <w:p>
+      <w:r>
+        <w:t>Answer the following questions:</w:t>
       </w:r>
     </w:p>
     <w:p/>
@@ -1593,7 +1752,27 @@
         </w:numPr>
       </w:pPr>
       <w:r>
-        <w:t>Examine the DNS response message. What MIT nameservers does the response message provide? Does this response message also provide the IP addresses of the MIT namesers?</w:t>
+        <w:t xml:space="preserve">Examine the DNS response message. What </w:t>
+      </w:r>
+      <w:r>
+        <w:t>Stanford</w:t>
+      </w:r>
+      <w:r>
+        <w:t xml:space="preserve"> nameservers does the response message provide? Does this response message also provide the IP addresses of the </w:t>
+      </w:r>
+      <w:r>
+        <w:t>Stanford</w:t>
+      </w:r>
+      <w:r>
+        <w:t xml:space="preserve"> </w:t>
+      </w:r>
+      <w:proofErr w:type="spellStart"/>
+      <w:r>
+        <w:t>namesers</w:t>
+      </w:r>
+      <w:proofErr w:type="spellEnd"/>
+      <w:r>
+        <w:t>?</w:t>
       </w:r>
     </w:p>
     <w:p>
@@ -1616,30 +1795,36 @@
     <w:p/>
     <w:p>
       <w:pPr>
-        <w:rPr>
-          <w:rFonts w:ascii="Courier New" w:hAnsi="Courier New" w:cs="Courier New"/>
-        </w:rPr>
-      </w:pPr>
-      <w:r>
-        <w:rPr>
-          <w:rFonts w:ascii="Courier New" w:hAnsi="Courier New" w:cs="Courier New"/>
-        </w:rPr>
-        <w:t>nslookup www.aiit.or.kr bitsy.mit.edu</w:t>
+        <w:pStyle w:val="code"/>
+      </w:pPr>
+      <w:proofErr w:type="spellStart"/>
+      <w:r>
+        <w:t>nslookup</w:t>
+      </w:r>
+      <w:proofErr w:type="spellEnd"/>
+      <w:r>
+        <w:t xml:space="preserve"> </w:t>
+      </w:r>
+      <w:r>
+        <w:t>cs.stanford.edu</w:t>
+      </w:r>
+      <w:r>
+        <w:t xml:space="preserve"> </w:t>
+      </w:r>
+      <w:r>
+        <w:t>argus</w:t>
+      </w:r>
+      <w:r>
+        <w:t>.</w:t>
+      </w:r>
+      <w:r>
+        <w:t>stanford.edu</w:t>
       </w:r>
     </w:p>
     <w:p/>
     <w:p>
       <w:r>
-        <w:t>Answer the following questions</w:t>
-      </w:r>
-      <w:r>
-        <w:rPr>
-          <w:rStyle w:val="a5"/>
-        </w:rPr>
-        <w:footnoteReference w:id="6"/>
-      </w:r>
-      <w:r>
-        <w:t>:</w:t>
+        <w:t>Answer the following questions:</w:t>
       </w:r>
     </w:p>
     <w:p/>
@@ -1736,9 +1921,6 @@
     <w:p>
       <w:pPr>
         <w:pStyle w:val="a3"/>
-        <w:rPr>
-          <w:i/>
-        </w:rPr>
       </w:pPr>
       <w:r>
         <w:rPr>
@@ -1747,219 +1929,38 @@
         <w:footnoteRef/>
       </w:r>
       <w:r>
-        <w:t xml:space="preserve"> References to fi</w:t>
-      </w:r>
-      <w:r>
-        <w:t>gures and sections are for the 7</w:t>
-      </w:r>
-      <w:r>
-        <w:rPr>
-          <w:vertAlign w:val="superscript"/>
-        </w:rPr>
-        <w:t>th</w:t>
-      </w:r>
-      <w:r>
-        <w:t xml:space="preserve"> edition of our text, </w:t>
-      </w:r>
-      <w:r>
-        <w:rPr>
-          <w:i/>
-        </w:rPr>
-        <w:t xml:space="preserve">Computer Networks, A Top-down Approach, </w:t>
-      </w:r>
-      <w:r>
-        <w:rPr>
-          <w:i/>
-        </w:rPr>
-        <w:t>7</w:t>
-      </w:r>
-      <w:r>
-        <w:rPr>
-          <w:i/>
-          <w:vertAlign w:val="superscript"/>
-        </w:rPr>
-        <w:t>th</w:t>
-      </w:r>
-      <w:r>
-        <w:rPr>
-          <w:i/>
-        </w:rPr>
-        <w:t xml:space="preserve"> ed., </w:t>
-      </w:r>
-      <w:r>
-        <w:t>J.F. Kurose and K.W. Ro</w:t>
-      </w:r>
-      <w:r>
-        <w:t>ss, Addison-Wesley/Pearson, 2016</w:t>
-      </w:r>
-      <w:r>
-        <w:t>.</w:t>
-      </w:r>
-    </w:p>
-  </w:footnote>
-  <w:footnote w:id="2">
-    <w:p>
-      <w:pPr>
-        <w:pStyle w:val="a3"/>
-      </w:pPr>
-      <w:r>
-        <w:rPr>
-          <w:rStyle w:val="a5"/>
-        </w:rPr>
-        <w:footnoteRef/>
-      </w:r>
-      <w:r>
-        <w:t xml:space="preserve"> Download the zip file </w:t>
-      </w:r>
-      <w:hyperlink r:id="rId1" w:history="1">
-        <w:r>
-          <w:rPr>
-            <w:rStyle w:val="a6"/>
-          </w:rPr>
-          <w:t>http://gaia.cs.umass.edu/wireshark-labs/wires</w:t>
-        </w:r>
-        <w:r>
-          <w:rPr>
-            <w:rStyle w:val="a6"/>
-          </w:rPr>
-          <w:t>h</w:t>
-        </w:r>
-        <w:r>
-          <w:rPr>
-            <w:rStyle w:val="a6"/>
-          </w:rPr>
-          <w:t>ark-traces.zip</w:t>
-        </w:r>
-      </w:hyperlink>
-      <w:r>
-        <w:t xml:space="preserve">and extract the file dns-ethereal-trace-1. The traces in this zip file were collected by Wireshark running on one of the author’s computers, while performing the steps indicated in the Wireshark lab. Once you have downloaded the trace, you can load it into Wireshark and view the trace using the </w:t>
-      </w:r>
-      <w:r>
-        <w:rPr>
-          <w:i/>
-        </w:rPr>
-        <w:t>File</w:t>
-      </w:r>
-      <w:r>
-        <w:t xml:space="preserve"> pull down menu, choosing </w:t>
-      </w:r>
-      <w:r>
-        <w:rPr>
-          <w:i/>
-        </w:rPr>
-        <w:t>Open</w:t>
-      </w:r>
-      <w:r>
-        <w:t xml:space="preserve">, and then selecting the dns-ethereal-trace-1 trace file.  </w:t>
-      </w:r>
-    </w:p>
-  </w:footnote>
-  <w:footnote w:id="3">
-    <w:p>
-      <w:pPr>
-        <w:pStyle w:val="a3"/>
-      </w:pPr>
-      <w:r>
-        <w:rPr>
-          <w:rStyle w:val="a5"/>
-        </w:rPr>
-        <w:footnoteRef/>
-      </w:r>
-      <w:r>
-        <w:t xml:space="preserve"> What do we mean by “annotate”?  If you hand in a paper copy, please highlight where in the printout you’ve found the answer and add some text (preferably with a colored pen) noting what you found in what you ‘ve highlight.  If you hand in an electronic copy, it would be great if you could also highlight and annotate.</w:t>
-      </w:r>
-    </w:p>
-  </w:footnote>
-  <w:footnote w:id="4">
-    <w:p>
-      <w:pPr>
-        <w:pStyle w:val="a3"/>
-      </w:pPr>
-      <w:r>
-        <w:rPr>
-          <w:rStyle w:val="a5"/>
-        </w:rPr>
-        <w:footnoteRef/>
-      </w:r>
-      <w:r>
-        <w:t xml:space="preserve"> If you are unable to run Wireshark and capture a trace file, use the trace file dns-ethereal-trace-2 in the  zip file </w:t>
-      </w:r>
-      <w:hyperlink r:id="rId2" w:history="1">
-        <w:r>
-          <w:rPr>
-            <w:rStyle w:val="a6"/>
-          </w:rPr>
-          <w:t>http://gaia.cs.umass.edu/wireshark-labs/wireshark-traces.zip</w:t>
-        </w:r>
-      </w:hyperlink>
-    </w:p>
-  </w:footnote>
-  <w:footnote w:id="5">
-    <w:p>
-      <w:pPr>
-        <w:pStyle w:val="a3"/>
-      </w:pPr>
-      <w:r>
-        <w:rPr>
-          <w:rStyle w:val="a5"/>
-        </w:rPr>
-        <w:footnoteRef/>
-      </w:r>
-      <w:r>
-        <w:t xml:space="preserve"> If you are unable to run Wireshark and capture a trace file, use the trace file dns-ethereal-trace-3 in the  zip file </w:t>
-      </w:r>
-      <w:hyperlink r:id="rId3" w:history="1">
-        <w:r>
-          <w:rPr>
-            <w:rStyle w:val="a6"/>
-          </w:rPr>
-          <w:t>http://gaia.cs.umass.edu/wireshark-labs/wiresh</w:t>
-        </w:r>
-        <w:r>
-          <w:rPr>
-            <w:rStyle w:val="a6"/>
-          </w:rPr>
-          <w:t>a</w:t>
-        </w:r>
-        <w:r>
-          <w:rPr>
-            <w:rStyle w:val="a6"/>
-          </w:rPr>
-          <w:t>r</w:t>
-        </w:r>
-        <w:r>
-          <w:rPr>
-            <w:rStyle w:val="a6"/>
-          </w:rPr>
-          <w:t>k-traces.zip</w:t>
-        </w:r>
-      </w:hyperlink>
-    </w:p>
-  </w:footnote>
-  <w:footnote w:id="6">
-    <w:p>
-      <w:pPr>
-        <w:pStyle w:val="a3"/>
-      </w:pPr>
-      <w:r>
-        <w:rPr>
-          <w:rStyle w:val="a5"/>
-        </w:rPr>
-        <w:footnoteRef/>
-      </w:r>
-      <w:r>
-        <w:t xml:space="preserve"> If you are unable to run Wireshark and capture a trace file, use the trace file dns-ethereal-trace-4 in the  zip file </w:t>
-      </w:r>
-      <w:hyperlink r:id="rId4" w:history="1">
-        <w:hyperlink r:id="rId5" w:history="1">
-          <w:r>
-            <w:rPr>
-              <w:rStyle w:val="a6"/>
-            </w:rPr>
-            <w:t>http://gaia.cs.umass.edu/wireshark-labs/wireshark-traces.zip</w:t>
-          </w:r>
-        </w:hyperlink>
-      </w:hyperlink>
+        <w:t xml:space="preserve"> What do we mean by “annotate”?  I</w:t>
+      </w:r>
+      <w:r>
+        <w:t>n</w:t>
+      </w:r>
+      <w:r>
+        <w:t xml:space="preserve"> you</w:t>
+      </w:r>
+      <w:r>
+        <w:t>r</w:t>
+      </w:r>
+      <w:r>
+        <w:t xml:space="preserve"> </w:t>
+      </w:r>
+      <w:r>
+        <w:t>lab report</w:t>
+      </w:r>
+      <w:r>
+        <w:t xml:space="preserve">, please highlight where in the printout you’ve found the answer and add some text (preferably with a colored </w:t>
+      </w:r>
+      <w:r>
+        <w:t>box</w:t>
+      </w:r>
+      <w:r>
+        <w:t>) noting what you found in what you ‘ve highlight</w:t>
+      </w:r>
+      <w:r>
+        <w:t xml:space="preserve"> </w:t>
+      </w:r>
+      <w:r>
+        <w:t>and annotate.</w:t>
+      </w:r>
     </w:p>
   </w:footnote>
 </w:footnotes>
@@ -5832,8 +5833,8 @@
     <w:lsdException w:name="Plain Table 5" w:uiPriority="31" w:qFormat="1"/>
     <w:lsdException w:name="Grid Table Light" w:uiPriority="32" w:qFormat="1"/>
     <w:lsdException w:name="Grid Table 1 Light" w:uiPriority="33" w:qFormat="1"/>
-    <w:lsdException w:name="Grid Table 2" w:semiHidden="1" w:uiPriority="37" w:unhideWhenUsed="1"/>
-    <w:lsdException w:name="Grid Table 3" w:semiHidden="1" w:uiPriority="39" w:unhideWhenUsed="1" w:qFormat="1"/>
+    <w:lsdException w:name="Grid Table 2" w:uiPriority="37"/>
+    <w:lsdException w:name="Grid Table 3" w:uiPriority="39" w:qFormat="1"/>
     <w:lsdException w:name="Grid Table 4" w:uiPriority="49"/>
     <w:lsdException w:name="Grid Table 5 Dark" w:uiPriority="50"/>
     <w:lsdException w:name="Grid Table 6 Colorful" w:uiPriority="51"/>
@@ -5982,11 +5983,15 @@
   </w:style>
   <w:style w:type="character" w:default="1" w:styleId="a0">
     <w:name w:val="Default Paragraph Font"/>
+    <w:uiPriority w:val="1"/>
     <w:semiHidden/>
+    <w:unhideWhenUsed/>
   </w:style>
   <w:style w:type="table" w:default="1" w:styleId="a1">
     <w:name w:val="Normal Table"/>
+    <w:uiPriority w:val="99"/>
     <w:semiHidden/>
+    <w:unhideWhenUsed/>
     <w:tblPr>
       <w:tblInd w:w="0" w:type="dxa"/>
       <w:tblCellMar>
@@ -5999,7 +6004,9 @@
   </w:style>
   <w:style w:type="numbering" w:default="1" w:styleId="a2">
     <w:name w:val="No List"/>
+    <w:uiPriority w:val="99"/>
     <w:semiHidden/>
+    <w:unhideWhenUsed/>
   </w:style>
   <w:style w:type="paragraph" w:styleId="a3">
     <w:name w:val="footnote text"/>
@@ -6093,6 +6100,52 @@
     <w:link w:val="a3"/>
     <w:semiHidden/>
     <w:rsid w:val="00B048F2"/>
+  </w:style>
+  <w:style w:type="character" w:styleId="ab">
+    <w:name w:val="Unresolved Mention"/>
+    <w:basedOn w:val="a0"/>
+    <w:uiPriority w:val="99"/>
+    <w:semiHidden/>
+    <w:unhideWhenUsed/>
+    <w:rsid w:val="003C3358"/>
+    <w:rPr>
+      <w:color w:val="605E5C"/>
+      <w:shd w:val="clear" w:color="auto" w:fill="E1DFDD"/>
+    </w:rPr>
+  </w:style>
+  <w:style w:type="paragraph" w:customStyle="1" w:styleId="code">
+    <w:name w:val="code"/>
+    <w:basedOn w:val="a"/>
+    <w:link w:val="code0"/>
+    <w:autoRedefine/>
+    <w:qFormat/>
+    <w:rsid w:val="00466697"/>
+    <w:pPr>
+      <w:pBdr>
+        <w:top w:val="single" w:sz="4" w:space="1" w:color="auto"/>
+        <w:left w:val="single" w:sz="4" w:space="4" w:color="auto"/>
+        <w:bottom w:val="single" w:sz="4" w:space="1" w:color="auto"/>
+        <w:right w:val="single" w:sz="4" w:space="4" w:color="auto"/>
+      </w:pBdr>
+      <w:shd w:val="clear" w:color="auto" w:fill="000000" w:themeFill="text1"/>
+    </w:pPr>
+    <w:rPr>
+      <w:rFonts w:ascii="Consolas" w:hAnsi="Consolas"/>
+      <w:shd w:val="clear" w:color="auto" w:fill="000000" w:themeFill="text1"/>
+    </w:rPr>
+  </w:style>
+  <w:style w:type="character" w:customStyle="1" w:styleId="code0">
+    <w:name w:val="code 字符"/>
+    <w:basedOn w:val="a0"/>
+    <w:link w:val="code"/>
+    <w:rsid w:val="00466697"/>
+    <w:rPr>
+      <w:rFonts w:ascii="Consolas" w:hAnsi="Consolas"/>
+      <w:sz w:val="24"/>
+      <w:szCs w:val="24"/>
+      <w:shd w:val="clear" w:color="auto" w:fill="000000" w:themeFill="text1"/>
+      <w:lang w:eastAsia="en-US"/>
+    </w:rPr>
   </w:style>
 </w:styles>
 </file>
@@ -6390,4 +6443,16 @@
     </a:ext>
   </a:extLst>
 </a:theme>
+</file>
+
+<file path=customXml/item1.xml><?xml version="1.0" encoding="utf-8"?>
+<b:Sources xmlns:b="http://schemas.openxmlformats.org/officeDocument/2006/bibliography" xmlns="http://schemas.openxmlformats.org/officeDocument/2006/bibliography" SelectedStyle="\APASixthEditionOfficeOnline.xsl" StyleName="APA" Version="6"/>
+</file>
+
+<file path=customXml/itemProps1.xml><?xml version="1.0" encoding="utf-8"?>
+<ds:datastoreItem xmlns:ds="http://schemas.openxmlformats.org/officeDocument/2006/customXml" ds:itemID="{0BF96C88-584F-4A5A-9DBC-F24B1B86A087}">
+  <ds:schemaRefs>
+    <ds:schemaRef ds:uri="http://schemas.openxmlformats.org/officeDocument/2006/bibliography"/>
+  </ds:schemaRefs>
+</ds:datastoreItem>
 </file>
</xml_diff>

<commit_message>
correct some translating errors
</commit_message>
<xml_diff>
--- a/lab_2/Wireshark_DNS.docx
+++ b/lab_2/Wireshark_DNS.docx
@@ -1180,8 +1180,6 @@
       </w:r>
     </w:p>
     <w:p>
-      <w:bookmarkStart w:id="1" w:name="_GoBack"/>
-      <w:bookmarkEnd w:id="1"/>
       <w:r>
         <w:t xml:space="preserve">Now that we are familiar with </w:t>
       </w:r>
@@ -1252,17 +1250,7 @@
         </w:numPr>
       </w:pPr>
       <w:r>
-        <w:t>Open Wireshark and enter “</w:t>
-      </w:r>
-      <w:proofErr w:type="spellStart"/>
-      <w:proofErr w:type="gramStart"/>
-      <w:r>
-        <w:t>ip.addr</w:t>
-      </w:r>
-      <w:proofErr w:type="spellEnd"/>
-      <w:proofErr w:type="gramEnd"/>
-      <w:r>
-        <w:t xml:space="preserve"> == </w:t>
+        <w:t xml:space="preserve">Open Wireshark and enter “ip.addr == </w:t>
       </w:r>
       <w:proofErr w:type="spellStart"/>
       <w:r>
@@ -1317,7 +1305,20 @@
     <w:p/>
     <w:p>
       <w:r>
-        <w:t>Answer the following questions. Whenever possible, when answering a question below, you should hand in a printout of the packet(s) within the trace that you used to answer the question asked.  Annotate the printout</w:t>
+        <w:t xml:space="preserve">Answer the following questions. Whenever possible, when answering a question below, you should </w:t>
+      </w:r>
+      <w:r>
+        <w:rPr>
+          <w:rFonts w:hint="eastAsia"/>
+          <w:lang w:eastAsia="zh-CN"/>
+        </w:rPr>
+        <w:t>p</w:t>
+      </w:r>
+      <w:r>
+        <w:t>rint to file</w:t>
+      </w:r>
+      <w:r>
+        <w:t xml:space="preserve"> the packet(s) within the trace that you used to answer the question asked.  Annotate the printout</w:t>
       </w:r>
       <w:r>
         <w:rPr>
@@ -1495,6 +1496,7 @@
       <w:r>
         <w:t xml:space="preserve"> </w:t>
       </w:r>
+      <w:bookmarkStart w:id="1" w:name="_Hlk37332302"/>
       <w:proofErr w:type="spellStart"/>
       <w:r>
         <w:rPr>
@@ -1505,7 +1507,15 @@
       </w:r>
       <w:proofErr w:type="spellEnd"/>
       <w:r>
-        <w:t xml:space="preserve"> on www.</w:t>
+        <w:t xml:space="preserve"> </w:t>
+      </w:r>
+      <w:bookmarkEnd w:id="1"/>
+      <w:r>
+        <w:t xml:space="preserve">on </w:t>
+      </w:r>
+      <w:bookmarkStart w:id="2" w:name="_Hlk37332285"/>
+      <w:r>
+        <w:t>www.</w:t>
       </w:r>
       <w:r>
         <w:t>stanford</w:t>
@@ -1513,6 +1523,7 @@
       <w:r>
         <w:t>.edu</w:t>
       </w:r>
+      <w:bookmarkEnd w:id="2"/>
     </w:p>
     <w:p>
       <w:pPr>
@@ -1764,15 +1775,23 @@
         <w:t>Stanford</w:t>
       </w:r>
       <w:r>
+        <w:t xml:space="preserve"> name</w:t>
+      </w:r>
+      <w:r>
         <w:t xml:space="preserve"> </w:t>
       </w:r>
-      <w:proofErr w:type="spellStart"/>
-      <w:r>
-        <w:t>namesers</w:t>
-      </w:r>
-      <w:proofErr w:type="spellEnd"/>
-      <w:r>
-        <w:t>?</w:t>
+      <w:r>
+        <w:t>ser</w:t>
+      </w:r>
+      <w:r>
+        <w:rPr>
+          <w:rFonts w:hint="eastAsia"/>
+          <w:lang w:eastAsia="zh-CN"/>
+        </w:rPr>
+        <w:t>ver</w:t>
+      </w:r>
+      <w:r>
+        <w:t>s?</w:t>
       </w:r>
     </w:p>
     <w:p>
@@ -1786,7 +1805,10 @@
         <w:t>Provide a screenshot.</w:t>
       </w:r>
     </w:p>
-    <w:p/>
+    <w:p>
+      <w:bookmarkStart w:id="3" w:name="_GoBack"/>
+      <w:bookmarkEnd w:id="3"/>
+    </w:p>
     <w:p>
       <w:r>
         <w:t>Now repeat the previous experiment, but instead issue the command:</w:t>
@@ -6450,7 +6472,7 @@
 </file>
 
 <file path=customXml/itemProps1.xml><?xml version="1.0" encoding="utf-8"?>
-<ds:datastoreItem xmlns:ds="http://schemas.openxmlformats.org/officeDocument/2006/customXml" ds:itemID="{0BF96C88-584F-4A5A-9DBC-F24B1B86A087}">
+<ds:datastoreItem xmlns:ds="http://schemas.openxmlformats.org/officeDocument/2006/customXml" ds:itemID="{E6F14F78-0AA5-4B45-AEC9-A2C898BDFDF4}">
   <ds:schemaRefs>
     <ds:schemaRef ds:uri="http://schemas.openxmlformats.org/officeDocument/2006/bibliography"/>
   </ds:schemaRefs>

</xml_diff>